<commit_message>
add an extra newline in the summary section
</commit_message>
<xml_diff>
--- a/data/input/202112shakeup.docx
+++ b/data/input/202112shakeup.docx
@@ -661,22 +661,16 @@
               </w:tabs>
               <w:spacing w:after="0" w:line="240" w:lineRule="auto"/>
               <w:rPr>
-                <w:rFonts w:ascii="Helvetica Neue" w:eastAsia="Helvetica Neue" w:hAnsi="Helvetica Neue" w:cs="Helvetica Neue"/>
-                <w:color w:val="000000"/>
-                <w:sz w:val="28"/>
-                <w:szCs w:val="28"/>
-              </w:rPr>
-            </w:pPr>
-            <w:r>
-              <w:rPr>
-                <w:rFonts w:ascii="Helvetica Neue" w:eastAsia="Helvetica Neue" w:hAnsi="Helvetica Neue" w:cs="Helvetica Neue"/>
-                <w:color w:val="000000"/>
-                <w:sz w:val="28"/>
-                <w:szCs w:val="28"/>
-              </w:rPr>
-              <w:t xml:space="preserve">On Weekdays: </w:t>
-            </w:r>
-          </w:p>
+                <w:b/>
+              </w:rPr>
+            </w:pPr>
+          </w:p>
+        </w:tc>
+        <w:tc>
+          <w:tcPr>
+            <w:tcW w:w="3614" w:type="dxa"/>
+            <w:shd w:val="clear" w:color="auto" w:fill="auto"/>
+          </w:tcPr>
           <w:p>
             <w:pPr>
               <w:tabs>
@@ -695,16 +689,20 @@
               </w:tabs>
               <w:spacing w:after="0" w:line="240" w:lineRule="auto"/>
               <w:rPr>
-                <w:b/>
-              </w:rPr>
-            </w:pPr>
-          </w:p>
-        </w:tc>
-        <w:tc>
-          <w:tcPr>
-            <w:tcW w:w="3614" w:type="dxa"/>
-            <w:shd w:val="clear" w:color="auto" w:fill="auto"/>
-          </w:tcPr>
+                <w:rFonts w:ascii="Helvetica Neue" w:eastAsia="Helvetica Neue" w:hAnsi="Helvetica Neue" w:cs="Helvetica Neue"/>
+                <w:sz w:val="28"/>
+                <w:szCs w:val="28"/>
+              </w:rPr>
+            </w:pPr>
+            <w:r>
+              <w:rPr>
+                <w:rFonts w:ascii="Helvetica Neue" w:eastAsia="Helvetica Neue" w:hAnsi="Helvetica Neue" w:cs="Helvetica Neue"/>
+                <w:sz w:val="28"/>
+                <w:szCs w:val="28"/>
+              </w:rPr>
+              <w:t>Las siguientes líneas tendrán más viajes en diciembre.</w:t>
+            </w:r>
+          </w:p>
           <w:p>
             <w:pPr>
               <w:tabs>
@@ -723,20 +721,16 @@
               </w:tabs>
               <w:spacing w:after="0" w:line="240" w:lineRule="auto"/>
               <w:rPr>
-                <w:rFonts w:ascii="Helvetica Neue" w:eastAsia="Helvetica Neue" w:hAnsi="Helvetica Neue" w:cs="Helvetica Neue"/>
-                <w:sz w:val="28"/>
-                <w:szCs w:val="28"/>
-              </w:rPr>
-            </w:pPr>
-            <w:r>
-              <w:rPr>
-                <w:rFonts w:ascii="Helvetica Neue" w:eastAsia="Helvetica Neue" w:hAnsi="Helvetica Neue" w:cs="Helvetica Neue"/>
-                <w:sz w:val="28"/>
-                <w:szCs w:val="28"/>
-              </w:rPr>
-              <w:t>Las siguientes líneas tendrán más viajes en diciembre.</w:t>
-            </w:r>
-          </w:p>
+                <w:b/>
+              </w:rPr>
+            </w:pPr>
+          </w:p>
+        </w:tc>
+        <w:tc>
+          <w:tcPr>
+            <w:tcW w:w="4968" w:type="dxa"/>
+            <w:shd w:val="clear" w:color="auto" w:fill="auto"/>
+          </w:tcPr>
           <w:p>
             <w:pPr>
               <w:tabs>
@@ -762,11 +756,11 @@
             </w:pPr>
             <w:r>
               <w:rPr>
-                <w:rFonts w:ascii="Helvetica Neue" w:eastAsia="Helvetica Neue" w:hAnsi="Helvetica Neue" w:cs="Helvetica Neue"/>
-                <w:sz w:val="28"/>
-                <w:szCs w:val="28"/>
-              </w:rPr>
-              <w:t xml:space="preserve">Entre semana: </w:t>
+                <w:rFonts w:ascii="Arial Unicode MS" w:eastAsia="Arial Unicode MS" w:hAnsi="Arial Unicode MS" w:cs="Arial Unicode MS"/>
+                <w:sz w:val="28"/>
+                <w:szCs w:val="28"/>
+              </w:rPr>
+              <w:t xml:space="preserve">以下路線在12月會增加班次。 </w:t>
             </w:r>
           </w:p>
           <w:p>
@@ -794,7 +788,7 @@
         </w:tc>
         <w:tc>
           <w:tcPr>
-            <w:tcW w:w="4968" w:type="dxa"/>
+            <w:tcW w:w="3616" w:type="dxa"/>
             <w:shd w:val="clear" w:color="auto" w:fill="auto"/>
           </w:tcPr>
           <w:p>
@@ -822,11 +816,11 @@
             </w:pPr>
             <w:r>
               <w:rPr>
-                <w:rFonts w:ascii="Arial Unicode MS" w:eastAsia="Arial Unicode MS" w:hAnsi="Arial Unicode MS" w:cs="Arial Unicode MS"/>
-                <w:sz w:val="28"/>
-                <w:szCs w:val="28"/>
-              </w:rPr>
-              <w:t xml:space="preserve">以下路線在12月會增加班次。 </w:t>
+                <w:rFonts w:ascii="Helvetica Neue" w:eastAsia="Helvetica Neue" w:hAnsi="Helvetica Neue" w:cs="Helvetica Neue"/>
+                <w:sz w:val="28"/>
+                <w:szCs w:val="28"/>
+              </w:rPr>
+              <w:t>Những tuyến sau sẽ được tăng chuyến trong tháng 12.</w:t>
             </w:r>
           </w:p>
           <w:p>
@@ -847,20 +841,16 @@
               </w:tabs>
               <w:spacing w:after="0" w:line="240" w:lineRule="auto"/>
               <w:rPr>
-                <w:rFonts w:ascii="Helvetica Neue" w:eastAsia="Helvetica Neue" w:hAnsi="Helvetica Neue" w:cs="Helvetica Neue"/>
-                <w:sz w:val="28"/>
-                <w:szCs w:val="28"/>
-              </w:rPr>
-            </w:pPr>
-            <w:r>
-              <w:rPr>
-                <w:rFonts w:ascii="Arial Unicode MS" w:eastAsia="Arial Unicode MS" w:hAnsi="Arial Unicode MS" w:cs="Arial Unicode MS"/>
-                <w:sz w:val="28"/>
-                <w:szCs w:val="28"/>
-              </w:rPr>
-              <w:t>工作日：</w:t>
-            </w:r>
-          </w:p>
+                <w:b/>
+              </w:rPr>
+            </w:pPr>
+          </w:p>
+        </w:tc>
+        <w:tc>
+          <w:tcPr>
+            <w:tcW w:w="3976" w:type="dxa"/>
+            <w:shd w:val="clear" w:color="auto" w:fill="auto"/>
+          </w:tcPr>
           <w:p>
             <w:pPr>
               <w:tabs>
@@ -879,16 +869,20 @@
               </w:tabs>
               <w:spacing w:after="0" w:line="240" w:lineRule="auto"/>
               <w:rPr>
-                <w:b/>
-              </w:rPr>
-            </w:pPr>
-          </w:p>
-        </w:tc>
-        <w:tc>
-          <w:tcPr>
-            <w:tcW w:w="3616" w:type="dxa"/>
-            <w:shd w:val="clear" w:color="auto" w:fill="auto"/>
-          </w:tcPr>
+                <w:rFonts w:ascii="Helvetica Neue" w:eastAsia="Helvetica Neue" w:hAnsi="Helvetica Neue" w:cs="Helvetica Neue"/>
+                <w:sz w:val="28"/>
+                <w:szCs w:val="28"/>
+              </w:rPr>
+            </w:pPr>
+            <w:r>
+              <w:rPr>
+                <w:rFonts w:ascii="Malgun Gothic" w:eastAsia="Malgun Gothic" w:hAnsi="Malgun Gothic" w:cs="Malgun Gothic"/>
+                <w:sz w:val="28"/>
+                <w:szCs w:val="28"/>
+              </w:rPr>
+              <w:t>다음 노선은 12월에 운행이 추가될 예정입니다.</w:t>
+            </w:r>
+          </w:p>
           <w:p>
             <w:pPr>
               <w:tabs>
@@ -907,18 +901,33 @@
               </w:tabs>
               <w:spacing w:after="0" w:line="240" w:lineRule="auto"/>
               <w:rPr>
-                <w:rFonts w:ascii="Helvetica Neue" w:eastAsia="Helvetica Neue" w:hAnsi="Helvetica Neue" w:cs="Helvetica Neue"/>
-                <w:sz w:val="28"/>
-                <w:szCs w:val="28"/>
-              </w:rPr>
-            </w:pPr>
-            <w:r>
-              <w:rPr>
-                <w:rFonts w:ascii="Helvetica Neue" w:eastAsia="Helvetica Neue" w:hAnsi="Helvetica Neue" w:cs="Helvetica Neue"/>
-                <w:sz w:val="28"/>
-                <w:szCs w:val="28"/>
-              </w:rPr>
-              <w:t>Những tuyến sau sẽ được tăng chuyến trong tháng 12.</w:t>
+                <w:rFonts w:ascii="Malgun Gothic" w:eastAsia="Malgun Gothic" w:hAnsi="Malgun Gothic" w:cs="Malgun Gothic"/>
+                <w:b/>
+              </w:rPr>
+            </w:pPr>
+          </w:p>
+        </w:tc>
+        <w:tc>
+          <w:tcPr>
+            <w:tcW w:w="4322" w:type="dxa"/>
+            <w:shd w:val="clear" w:color="auto" w:fill="auto"/>
+          </w:tcPr>
+          <w:p>
+            <w:pPr>
+              <w:rPr>
+                <w:rFonts w:ascii="MS Gothic" w:eastAsia="MS Gothic" w:hAnsi="MS Gothic" w:cs="MS Gothic"/>
+                <w:b/>
+                <w:lang w:eastAsia="ja-JP"/>
+              </w:rPr>
+            </w:pPr>
+            <w:r>
+              <w:rPr>
+                <w:rFonts w:ascii="MS Gothic" w:eastAsia="MS Gothic" w:hAnsi="MS Gothic" w:cs="MS Gothic"/>
+                <w:sz w:val="28"/>
+                <w:szCs w:val="28"/>
+                <w:lang w:eastAsia="ja-JP"/>
+              </w:rPr>
+              <w:t>下記のライン路線では、12月に臨時便が運行されます。</w:t>
             </w:r>
           </w:p>
           <w:p>
@@ -939,20 +948,18 @@
               </w:tabs>
               <w:spacing w:after="0" w:line="240" w:lineRule="auto"/>
               <w:rPr>
-                <w:rFonts w:ascii="Helvetica Neue" w:eastAsia="Helvetica Neue" w:hAnsi="Helvetica Neue" w:cs="Helvetica Neue"/>
-                <w:sz w:val="28"/>
-                <w:szCs w:val="28"/>
-              </w:rPr>
-            </w:pPr>
-            <w:r>
-              <w:rPr>
-                <w:rFonts w:ascii="Arial" w:eastAsia="Arial" w:hAnsi="Arial" w:cs="Arial"/>
-                <w:sz w:val="28"/>
-                <w:szCs w:val="28"/>
-              </w:rPr>
-              <w:t xml:space="preserve">Vào các Ngày Trong Tuần: </w:t>
-            </w:r>
-          </w:p>
+                <w:rFonts w:ascii="MS Gothic" w:eastAsia="MS Gothic" w:hAnsi="MS Gothic" w:cs="MS Gothic"/>
+                <w:b/>
+                <w:lang w:eastAsia="ja-JP"/>
+              </w:rPr>
+            </w:pPr>
+          </w:p>
+        </w:tc>
+        <w:tc>
+          <w:tcPr>
+            <w:tcW w:w="3949" w:type="dxa"/>
+            <w:shd w:val="clear" w:color="auto" w:fill="auto"/>
+          </w:tcPr>
           <w:p>
             <w:pPr>
               <w:tabs>
@@ -971,16 +978,20 @@
               </w:tabs>
               <w:spacing w:after="0" w:line="240" w:lineRule="auto"/>
               <w:rPr>
-                <w:b/>
-              </w:rPr>
-            </w:pPr>
-          </w:p>
-        </w:tc>
-        <w:tc>
-          <w:tcPr>
-            <w:tcW w:w="3976" w:type="dxa"/>
-            <w:shd w:val="clear" w:color="auto" w:fill="auto"/>
-          </w:tcPr>
+                <w:rFonts w:ascii="Helvetica Neue" w:eastAsia="Helvetica Neue" w:hAnsi="Helvetica Neue" w:cs="Helvetica Neue"/>
+                <w:sz w:val="28"/>
+                <w:szCs w:val="28"/>
+              </w:rPr>
+            </w:pPr>
+            <w:r>
+              <w:rPr>
+                <w:rFonts w:ascii="Tahoma" w:eastAsia="Tahoma" w:hAnsi="Tahoma" w:cs="Tahoma"/>
+                <w:sz w:val="28"/>
+                <w:szCs w:val="28"/>
+              </w:rPr>
+              <w:t>Դեկտեմբերին հետևյալ գծերը կիրականացնեն հավելյալ ուղևորություններ։</w:t>
+            </w:r>
+          </w:p>
           <w:p>
             <w:pPr>
               <w:tabs>
@@ -999,20 +1010,16 @@
               </w:tabs>
               <w:spacing w:after="0" w:line="240" w:lineRule="auto"/>
               <w:rPr>
-                <w:rFonts w:ascii="Helvetica Neue" w:eastAsia="Helvetica Neue" w:hAnsi="Helvetica Neue" w:cs="Helvetica Neue"/>
-                <w:sz w:val="28"/>
-                <w:szCs w:val="28"/>
-              </w:rPr>
-            </w:pPr>
-            <w:r>
-              <w:rPr>
-                <w:rFonts w:ascii="Malgun Gothic" w:eastAsia="Malgun Gothic" w:hAnsi="Malgun Gothic" w:cs="Malgun Gothic"/>
-                <w:sz w:val="28"/>
-                <w:szCs w:val="28"/>
-              </w:rPr>
-              <w:t>다음 노선은 12월에 운행이 추가될 예정입니다.</w:t>
-            </w:r>
-          </w:p>
+                <w:b/>
+              </w:rPr>
+            </w:pPr>
+          </w:p>
+        </w:tc>
+        <w:tc>
+          <w:tcPr>
+            <w:tcW w:w="3622" w:type="dxa"/>
+            <w:shd w:val="clear" w:color="auto" w:fill="auto"/>
+          </w:tcPr>
           <w:p>
             <w:pPr>
               <w:tabs>
@@ -1038,11 +1045,11 @@
             </w:pPr>
             <w:r>
               <w:rPr>
-                <w:rFonts w:ascii="Malgun Gothic" w:eastAsia="Malgun Gothic" w:hAnsi="Malgun Gothic" w:cs="Malgun Gothic"/>
-                <w:sz w:val="28"/>
-                <w:szCs w:val="28"/>
-              </w:rPr>
-              <w:t xml:space="preserve">평일: </w:t>
+                <w:rFonts w:ascii="Helvetica Neue" w:eastAsia="Helvetica Neue" w:hAnsi="Helvetica Neue" w:cs="Helvetica Neue"/>
+                <w:sz w:val="28"/>
+                <w:szCs w:val="28"/>
+              </w:rPr>
+              <w:t>Дополнительные рейсы будут осуществляться по следующим маршрутам в декабре.</w:t>
             </w:r>
           </w:p>
           <w:p>
@@ -1063,35 +1070,21 @@
               </w:tabs>
               <w:spacing w:after="0" w:line="240" w:lineRule="auto"/>
               <w:rPr>
-                <w:rFonts w:ascii="Malgun Gothic" w:eastAsia="Malgun Gothic" w:hAnsi="Malgun Gothic" w:cs="Malgun Gothic"/>
                 <w:b/>
               </w:rPr>
             </w:pPr>
           </w:p>
         </w:tc>
-        <w:tc>
-          <w:tcPr>
-            <w:tcW w:w="4322" w:type="dxa"/>
-            <w:shd w:val="clear" w:color="auto" w:fill="auto"/>
-          </w:tcPr>
-          <w:p>
-            <w:pPr>
-              <w:rPr>
-                <w:rFonts w:ascii="MS Gothic" w:eastAsia="MS Gothic" w:hAnsi="MS Gothic" w:cs="MS Gothic"/>
-                <w:b/>
-                <w:lang w:eastAsia="ja-JP"/>
-              </w:rPr>
-            </w:pPr>
-            <w:r>
-              <w:rPr>
-                <w:rFonts w:ascii="MS Gothic" w:eastAsia="MS Gothic" w:hAnsi="MS Gothic" w:cs="MS Gothic"/>
-                <w:sz w:val="28"/>
-                <w:szCs w:val="28"/>
-                <w:lang w:eastAsia="ja-JP"/>
-              </w:rPr>
-              <w:t>下記のライン路線では、12月に臨時便が運行されます。</w:t>
-            </w:r>
-          </w:p>
+      </w:tr>
+      <w:tr>
+        <w:trPr>
+          <w:trHeight w:val="1614"/>
+        </w:trPr>
+        <w:tc>
+          <w:tcPr>
+            <w:tcW w:w="3613" w:type="dxa"/>
+            <w:shd w:val="clear" w:color="auto" w:fill="auto"/>
+          </w:tcPr>
           <w:p>
             <w:pPr>
               <w:tabs>
@@ -1111,19 +1104,27 @@
               <w:spacing w:after="0" w:line="240" w:lineRule="auto"/>
               <w:rPr>
                 <w:rFonts w:ascii="Helvetica Neue" w:eastAsia="Helvetica Neue" w:hAnsi="Helvetica Neue" w:cs="Helvetica Neue"/>
-                <w:sz w:val="28"/>
-                <w:szCs w:val="28"/>
-              </w:rPr>
-            </w:pPr>
-            <w:r>
-              <w:rPr>
-                <w:rFonts w:ascii="MS Gothic" w:eastAsia="MS Gothic" w:hAnsi="MS Gothic" w:cs="MS Gothic"/>
-                <w:sz w:val="28"/>
-                <w:szCs w:val="28"/>
-              </w:rPr>
-              <w:t xml:space="preserve">平日: </w:t>
-            </w:r>
-          </w:p>
+                <w:color w:val="000000"/>
+                <w:sz w:val="28"/>
+                <w:szCs w:val="28"/>
+              </w:rPr>
+            </w:pPr>
+            <w:r>
+              <w:rPr>
+                <w:rFonts w:ascii="Helvetica Neue" w:eastAsia="Helvetica Neue" w:hAnsi="Helvetica Neue" w:cs="Helvetica Neue"/>
+                <w:color w:val="000000"/>
+                <w:sz w:val="28"/>
+                <w:szCs w:val="28"/>
+              </w:rPr>
+              <w:t xml:space="preserve">On Weekdays: </w:t>
+            </w:r>
+          </w:p>
+        </w:tc>
+        <w:tc>
+          <w:tcPr>
+            <w:tcW w:w="3614" w:type="dxa"/>
+            <w:shd w:val="clear" w:color="auto" w:fill="auto"/>
+          </w:tcPr>
           <w:p>
             <w:pPr>
               <w:tabs>
@@ -1142,18 +1143,20 @@
               </w:tabs>
               <w:spacing w:after="0" w:line="240" w:lineRule="auto"/>
               <w:rPr>
-                <w:rFonts w:ascii="MS Gothic" w:eastAsia="MS Gothic" w:hAnsi="MS Gothic" w:cs="MS Gothic"/>
-                <w:b/>
-                <w:lang w:eastAsia="ja-JP"/>
-              </w:rPr>
-            </w:pPr>
-          </w:p>
-        </w:tc>
-        <w:tc>
-          <w:tcPr>
-            <w:tcW w:w="3949" w:type="dxa"/>
-            <w:shd w:val="clear" w:color="auto" w:fill="auto"/>
-          </w:tcPr>
+                <w:rFonts w:ascii="Helvetica Neue" w:eastAsia="Helvetica Neue" w:hAnsi="Helvetica Neue" w:cs="Helvetica Neue"/>
+                <w:sz w:val="28"/>
+                <w:szCs w:val="28"/>
+              </w:rPr>
+            </w:pPr>
+            <w:r>
+              <w:rPr>
+                <w:rFonts w:ascii="Helvetica Neue" w:eastAsia="Helvetica Neue" w:hAnsi="Helvetica Neue" w:cs="Helvetica Neue"/>
+                <w:sz w:val="28"/>
+                <w:szCs w:val="28"/>
+              </w:rPr>
+              <w:t xml:space="preserve">Entre semana: </w:t>
+            </w:r>
+          </w:p>
           <w:p>
             <w:pPr>
               <w:tabs>
@@ -1177,15 +1180,13 @@
                 <w:szCs w:val="28"/>
               </w:rPr>
             </w:pPr>
-            <w:r>
-              <w:rPr>
-                <w:rFonts w:ascii="Tahoma" w:eastAsia="Tahoma" w:hAnsi="Tahoma" w:cs="Tahoma"/>
-                <w:sz w:val="28"/>
-                <w:szCs w:val="28"/>
-              </w:rPr>
-              <w:t>Դեկտեմբերին հետևյալ գծերը կիրականացնեն հավելյալ ուղևորություններ։</w:t>
-            </w:r>
-          </w:p>
+          </w:p>
+        </w:tc>
+        <w:tc>
+          <w:tcPr>
+            <w:tcW w:w="4968" w:type="dxa"/>
+            <w:shd w:val="clear" w:color="auto" w:fill="auto"/>
+          </w:tcPr>
           <w:p>
             <w:pPr>
               <w:tabs>
@@ -1211,19 +1212,11 @@
             </w:pPr>
             <w:r>
               <w:rPr>
-                <w:rFonts w:ascii="Tahoma" w:eastAsia="Tahoma" w:hAnsi="Tahoma" w:cs="Tahoma"/>
-                <w:sz w:val="28"/>
-                <w:szCs w:val="28"/>
-              </w:rPr>
-              <w:t xml:space="preserve">Աշխատանքային </w:t>
-            </w:r>
-            <w:r>
-              <w:rPr>
-                <w:rFonts w:ascii="Tahoma" w:eastAsia="Tahoma" w:hAnsi="Tahoma" w:cs="Tahoma"/>
-                <w:sz w:val="28"/>
-                <w:szCs w:val="28"/>
-              </w:rPr>
-              <w:t>օրերին՝</w:t>
+                <w:rFonts w:ascii="Arial Unicode MS" w:eastAsia="Arial Unicode MS" w:hAnsi="Arial Unicode MS" w:cs="Arial Unicode MS"/>
+                <w:sz w:val="28"/>
+                <w:szCs w:val="28"/>
+              </w:rPr>
+              <w:t>工作日：</w:t>
             </w:r>
           </w:p>
           <w:p>
@@ -1244,14 +1237,16 @@
               </w:tabs>
               <w:spacing w:after="0" w:line="240" w:lineRule="auto"/>
               <w:rPr>
-                <w:b/>
-              </w:rPr>
-            </w:pPr>
-          </w:p>
-        </w:tc>
-        <w:tc>
-          <w:tcPr>
-            <w:tcW w:w="3622" w:type="dxa"/>
+                <w:rFonts w:ascii="Arial Unicode MS" w:eastAsia="Arial Unicode MS" w:hAnsi="Arial Unicode MS" w:cs="Arial Unicode MS"/>
+                <w:sz w:val="28"/>
+                <w:szCs w:val="28"/>
+              </w:rPr>
+            </w:pPr>
+          </w:p>
+        </w:tc>
+        <w:tc>
+          <w:tcPr>
+            <w:tcW w:w="3616" w:type="dxa"/>
             <w:shd w:val="clear" w:color="auto" w:fill="auto"/>
           </w:tcPr>
           <w:p>
@@ -1279,11 +1274,11 @@
             </w:pPr>
             <w:r>
               <w:rPr>
-                <w:rFonts w:ascii="Helvetica Neue" w:eastAsia="Helvetica Neue" w:hAnsi="Helvetica Neue" w:cs="Helvetica Neue"/>
-                <w:sz w:val="28"/>
-                <w:szCs w:val="28"/>
-              </w:rPr>
-              <w:t>Дополнительные рейсы будут осуществляться по следующим маршрутам в декабре.</w:t>
+                <w:rFonts w:ascii="Arial" w:eastAsia="Arial" w:hAnsi="Arial" w:cs="Arial"/>
+                <w:sz w:val="28"/>
+                <w:szCs w:val="28"/>
+              </w:rPr>
+              <w:t xml:space="preserve">Vào các Ngày Trong Tuần: </w:t>
             </w:r>
           </w:p>
           <w:p>
@@ -1309,15 +1304,13 @@
                 <w:szCs w:val="28"/>
               </w:rPr>
             </w:pPr>
-            <w:r>
-              <w:rPr>
-                <w:rFonts w:ascii="Helvetica Neue" w:eastAsia="Helvetica Neue" w:hAnsi="Helvetica Neue" w:cs="Helvetica Neue"/>
-                <w:sz w:val="28"/>
-                <w:szCs w:val="28"/>
-              </w:rPr>
-              <w:t xml:space="preserve">В будние дни: </w:t>
-            </w:r>
-          </w:p>
+          </w:p>
+        </w:tc>
+        <w:tc>
+          <w:tcPr>
+            <w:tcW w:w="3976" w:type="dxa"/>
+            <w:shd w:val="clear" w:color="auto" w:fill="auto"/>
+          </w:tcPr>
           <w:p>
             <w:pPr>
               <w:tabs>
@@ -1336,7 +1329,213 @@
               </w:tabs>
               <w:spacing w:after="0" w:line="240" w:lineRule="auto"/>
               <w:rPr>
-                <w:b/>
+                <w:rFonts w:ascii="Helvetica Neue" w:eastAsia="Helvetica Neue" w:hAnsi="Helvetica Neue" w:cs="Helvetica Neue"/>
+                <w:sz w:val="28"/>
+                <w:szCs w:val="28"/>
+              </w:rPr>
+            </w:pPr>
+            <w:r>
+              <w:rPr>
+                <w:rFonts w:ascii="Malgun Gothic" w:eastAsia="Malgun Gothic" w:hAnsi="Malgun Gothic" w:cs="Malgun Gothic"/>
+                <w:sz w:val="28"/>
+                <w:szCs w:val="28"/>
+              </w:rPr>
+              <w:t xml:space="preserve">평일: </w:t>
+            </w:r>
+          </w:p>
+          <w:p>
+            <w:pPr>
+              <w:tabs>
+                <w:tab w:val="left" w:pos="560"/>
+                <w:tab w:val="left" w:pos="1120"/>
+                <w:tab w:val="left" w:pos="1680"/>
+                <w:tab w:val="left" w:pos="2240"/>
+                <w:tab w:val="left" w:pos="2800"/>
+                <w:tab w:val="left" w:pos="3360"/>
+                <w:tab w:val="left" w:pos="3920"/>
+                <w:tab w:val="left" w:pos="4480"/>
+                <w:tab w:val="left" w:pos="5040"/>
+                <w:tab w:val="left" w:pos="5600"/>
+                <w:tab w:val="left" w:pos="6160"/>
+                <w:tab w:val="left" w:pos="6720"/>
+              </w:tabs>
+              <w:spacing w:after="0" w:line="240" w:lineRule="auto"/>
+              <w:rPr>
+                <w:rFonts w:ascii="Malgun Gothic" w:eastAsia="Malgun Gothic" w:hAnsi="Malgun Gothic" w:cs="Malgun Gothic"/>
+                <w:sz w:val="28"/>
+                <w:szCs w:val="28"/>
+              </w:rPr>
+            </w:pPr>
+          </w:p>
+        </w:tc>
+        <w:tc>
+          <w:tcPr>
+            <w:tcW w:w="4322" w:type="dxa"/>
+            <w:shd w:val="clear" w:color="auto" w:fill="auto"/>
+          </w:tcPr>
+          <w:p>
+            <w:pPr>
+              <w:tabs>
+                <w:tab w:val="left" w:pos="560"/>
+                <w:tab w:val="left" w:pos="1120"/>
+                <w:tab w:val="left" w:pos="1680"/>
+                <w:tab w:val="left" w:pos="2240"/>
+                <w:tab w:val="left" w:pos="2800"/>
+                <w:tab w:val="left" w:pos="3360"/>
+                <w:tab w:val="left" w:pos="3920"/>
+                <w:tab w:val="left" w:pos="4480"/>
+                <w:tab w:val="left" w:pos="5040"/>
+                <w:tab w:val="left" w:pos="5600"/>
+                <w:tab w:val="left" w:pos="6160"/>
+                <w:tab w:val="left" w:pos="6720"/>
+              </w:tabs>
+              <w:spacing w:after="0" w:line="240" w:lineRule="auto"/>
+              <w:rPr>
+                <w:rFonts w:ascii="Helvetica Neue" w:eastAsia="Helvetica Neue" w:hAnsi="Helvetica Neue" w:cs="Helvetica Neue"/>
+                <w:sz w:val="28"/>
+                <w:szCs w:val="28"/>
+              </w:rPr>
+            </w:pPr>
+            <w:r>
+              <w:rPr>
+                <w:rFonts w:ascii="MS Gothic" w:eastAsia="MS Gothic" w:hAnsi="MS Gothic" w:cs="MS Gothic"/>
+                <w:sz w:val="28"/>
+                <w:szCs w:val="28"/>
+              </w:rPr>
+              <w:t xml:space="preserve">平日: </w:t>
+            </w:r>
+          </w:p>
+          <w:p>
+            <w:pPr>
+              <w:rPr>
+                <w:rFonts w:ascii="MS Gothic" w:eastAsia="MS Gothic" w:hAnsi="MS Gothic" w:cs="MS Gothic"/>
+                <w:sz w:val="28"/>
+                <w:szCs w:val="28"/>
+                <w:lang w:eastAsia="ja-JP"/>
+              </w:rPr>
+            </w:pPr>
+          </w:p>
+        </w:tc>
+        <w:tc>
+          <w:tcPr>
+            <w:tcW w:w="3949" w:type="dxa"/>
+            <w:shd w:val="clear" w:color="auto" w:fill="auto"/>
+          </w:tcPr>
+          <w:p>
+            <w:pPr>
+              <w:tabs>
+                <w:tab w:val="left" w:pos="560"/>
+                <w:tab w:val="left" w:pos="1120"/>
+                <w:tab w:val="left" w:pos="1680"/>
+                <w:tab w:val="left" w:pos="2240"/>
+                <w:tab w:val="left" w:pos="2800"/>
+                <w:tab w:val="left" w:pos="3360"/>
+                <w:tab w:val="left" w:pos="3920"/>
+                <w:tab w:val="left" w:pos="4480"/>
+                <w:tab w:val="left" w:pos="5040"/>
+                <w:tab w:val="left" w:pos="5600"/>
+                <w:tab w:val="left" w:pos="6160"/>
+                <w:tab w:val="left" w:pos="6720"/>
+              </w:tabs>
+              <w:spacing w:after="0" w:line="240" w:lineRule="auto"/>
+              <w:rPr>
+                <w:rFonts w:ascii="Helvetica Neue" w:eastAsia="Helvetica Neue" w:hAnsi="Helvetica Neue" w:cs="Helvetica Neue"/>
+                <w:sz w:val="28"/>
+                <w:szCs w:val="28"/>
+              </w:rPr>
+            </w:pPr>
+            <w:r>
+              <w:rPr>
+                <w:rFonts w:ascii="Tahoma" w:eastAsia="Tahoma" w:hAnsi="Tahoma" w:cs="Tahoma"/>
+                <w:sz w:val="28"/>
+                <w:szCs w:val="28"/>
+              </w:rPr>
+              <w:t>Աշխատանքային օրերին՝</w:t>
+            </w:r>
+          </w:p>
+          <w:p>
+            <w:pPr>
+              <w:tabs>
+                <w:tab w:val="left" w:pos="560"/>
+                <w:tab w:val="left" w:pos="1120"/>
+                <w:tab w:val="left" w:pos="1680"/>
+                <w:tab w:val="left" w:pos="2240"/>
+                <w:tab w:val="left" w:pos="2800"/>
+                <w:tab w:val="left" w:pos="3360"/>
+                <w:tab w:val="left" w:pos="3920"/>
+                <w:tab w:val="left" w:pos="4480"/>
+                <w:tab w:val="left" w:pos="5040"/>
+                <w:tab w:val="left" w:pos="5600"/>
+                <w:tab w:val="left" w:pos="6160"/>
+                <w:tab w:val="left" w:pos="6720"/>
+              </w:tabs>
+              <w:spacing w:after="0" w:line="240" w:lineRule="auto"/>
+              <w:rPr>
+                <w:rFonts w:ascii="Tahoma" w:eastAsia="Tahoma" w:hAnsi="Tahoma" w:cs="Tahoma"/>
+                <w:sz w:val="28"/>
+                <w:szCs w:val="28"/>
+              </w:rPr>
+            </w:pPr>
+          </w:p>
+        </w:tc>
+        <w:tc>
+          <w:tcPr>
+            <w:tcW w:w="3622" w:type="dxa"/>
+            <w:shd w:val="clear" w:color="auto" w:fill="auto"/>
+          </w:tcPr>
+          <w:p>
+            <w:pPr>
+              <w:tabs>
+                <w:tab w:val="left" w:pos="560"/>
+                <w:tab w:val="left" w:pos="1120"/>
+                <w:tab w:val="left" w:pos="1680"/>
+                <w:tab w:val="left" w:pos="2240"/>
+                <w:tab w:val="left" w:pos="2800"/>
+                <w:tab w:val="left" w:pos="3360"/>
+                <w:tab w:val="left" w:pos="3920"/>
+                <w:tab w:val="left" w:pos="4480"/>
+                <w:tab w:val="left" w:pos="5040"/>
+                <w:tab w:val="left" w:pos="5600"/>
+                <w:tab w:val="left" w:pos="6160"/>
+                <w:tab w:val="left" w:pos="6720"/>
+              </w:tabs>
+              <w:spacing w:after="0" w:line="240" w:lineRule="auto"/>
+              <w:rPr>
+                <w:rFonts w:ascii="Helvetica Neue" w:eastAsia="Helvetica Neue" w:hAnsi="Helvetica Neue" w:cs="Helvetica Neue"/>
+                <w:sz w:val="28"/>
+                <w:szCs w:val="28"/>
+              </w:rPr>
+            </w:pPr>
+            <w:r>
+              <w:rPr>
+                <w:rFonts w:ascii="Helvetica Neue" w:eastAsia="Helvetica Neue" w:hAnsi="Helvetica Neue" w:cs="Helvetica Neue"/>
+                <w:sz w:val="28"/>
+                <w:szCs w:val="28"/>
+              </w:rPr>
+              <w:t xml:space="preserve">В будние дни: </w:t>
+            </w:r>
+          </w:p>
+          <w:p>
+            <w:pPr>
+              <w:tabs>
+                <w:tab w:val="left" w:pos="560"/>
+                <w:tab w:val="left" w:pos="1120"/>
+                <w:tab w:val="left" w:pos="1680"/>
+                <w:tab w:val="left" w:pos="2240"/>
+                <w:tab w:val="left" w:pos="2800"/>
+                <w:tab w:val="left" w:pos="3360"/>
+                <w:tab w:val="left" w:pos="3920"/>
+                <w:tab w:val="left" w:pos="4480"/>
+                <w:tab w:val="left" w:pos="5040"/>
+                <w:tab w:val="left" w:pos="5600"/>
+                <w:tab w:val="left" w:pos="6160"/>
+                <w:tab w:val="left" w:pos="6720"/>
+              </w:tabs>
+              <w:spacing w:after="0" w:line="240" w:lineRule="auto"/>
+              <w:rPr>
+                <w:rFonts w:ascii="Helvetica Neue" w:eastAsia="Helvetica Neue" w:hAnsi="Helvetica Neue" w:cs="Helvetica Neue"/>
+                <w:sz w:val="28"/>
+                <w:szCs w:val="28"/>
               </w:rPr>
             </w:pPr>
           </w:p>

</xml_diff>

<commit_message>
remove mention of Vermont/Melbourne stop for Line 180
</commit_message>
<xml_diff>
--- a/data/input/202112shakeup.docx
+++ b/data/input/202112shakeup.docx
@@ -1116,6 +1116,7 @@
                 <w:sz w:val="28"/>
                 <w:szCs w:val="28"/>
               </w:rPr>
+              <w:lastRenderedPageBreak/>
               <w:t xml:space="preserve">On Weekdays: </w:t>
             </w:r>
           </w:p>
@@ -4077,6 +4078,7 @@
                 <w:sz w:val="20"/>
                 <w:szCs w:val="20"/>
               </w:rPr>
+              <w:lastRenderedPageBreak/>
               <w:t>Alvarado St. The section of Line 2 between</w:t>
             </w:r>
           </w:p>
@@ -4173,6 +4175,7 @@
                 <w:sz w:val="20"/>
                 <w:szCs w:val="20"/>
               </w:rPr>
+              <w:lastRenderedPageBreak/>
               <w:t>2: Las líneas 2 y 200 se fusionarán y formarán la nueva Línea 2,</w:t>
             </w:r>
           </w:p>
@@ -4261,6 +4264,7 @@
                 <w:sz w:val="20"/>
                 <w:szCs w:val="20"/>
               </w:rPr>
+              <w:lastRenderedPageBreak/>
               <w:t>Alvarado St y el centro de LA será cubierta por la</w:t>
             </w:r>
           </w:p>
@@ -4319,7 +4323,17 @@
                 <w:sz w:val="20"/>
                 <w:szCs w:val="20"/>
               </w:rPr>
-              <w:t>2 – 2號和200號路線合併為新的2號路線始終站為USC和UCLA/西木區，在工作日和週末途經Alvarado St和Sunset Bl，包括Alvarado St的新OWL服務。 2號路線的Alvarado St至LA市區段將由4號路線提供服務。出於安全考慮，Sunset上Beverly Glen Dr東行的公交站已停用。安全隱患問題被取消。</w:t>
+              <w:lastRenderedPageBreak/>
+              <w:t>2 – 2號和200號路線合併為新的2號路線始終站為USC和UCLA/西木區，在工作日和週末途經Alvarado St和Sunset Bl，包括Alvarado St的新OWL服務。 2號路線的Alvarado St至LA市區段將由4號路線提供服務。出於安全考慮</w:t>
+            </w:r>
+            <w:r>
+              <w:rPr>
+                <w:rFonts w:ascii="Gungsuh" w:eastAsia="Gungsuh" w:hAnsi="Gungsuh" w:cs="Gungsuh"/>
+                <w:sz w:val="20"/>
+                <w:szCs w:val="20"/>
+              </w:rPr>
+              <w:lastRenderedPageBreak/>
+              <w:t>，Sunset上Beverly Glen Dr東行的公交站已停用。安全隱患問題被取消。</w:t>
             </w:r>
           </w:p>
         </w:tc>
@@ -4343,7 +4357,17 @@
                 <w:sz w:val="20"/>
                 <w:szCs w:val="20"/>
               </w:rPr>
-              <w:t>2 – Tuyến 2 và Tuyến 200 sẽ được gộp thành Tuyến 2 mới. Tuyến này nằm giữa USC và UCLA/Westwood và chạy trên Alvarado St và Sunset Bl vào các ngày trong tuần và cuối tuần, bao gồm cả dịch vụ OWL mới cho Alvarado St. Phần của Tuyến 2 đoạn nằm giữa Alvarado St và trung tâm LA sẽ được Tuyến 4 đảm nhận. Trạm dừng xe buýt đi về hướng đông trên Sunset nằm về phía đông của Beverly Glen Dr sẽ ngừng hoạt động do các vấn đề về an toàn.</w:t>
+              <w:lastRenderedPageBreak/>
+              <w:t xml:space="preserve">2 – Tuyến 2 và Tuyến 200 sẽ được gộp thành Tuyến 2 mới. Tuyến này nằm giữa USC và UCLA/Westwood và chạy trên Alvarado St và Sunset Bl vào các ngày trong tuần và cuối tuần, bao gồm cả dịch vụ OWL mới cho Alvarado St. Phần của Tuyến 2 đoạn nằm giữa Alvarado St và </w:t>
+            </w:r>
+            <w:r>
+              <w:rPr>
+                <w:rFonts w:ascii="Times New Roman" w:eastAsia="Times New Roman" w:hAnsi="Times New Roman" w:cs="Times New Roman"/>
+                <w:sz w:val="20"/>
+                <w:szCs w:val="20"/>
+              </w:rPr>
+              <w:lastRenderedPageBreak/>
+              <w:t>trung tâm LA sẽ được Tuyến 4 đảm nhận. Trạm dừng xe buýt đi về hướng đông trên Sunset nằm về phía đông của Beverly Glen Dr sẽ ngừng hoạt động do các vấn đề về an toàn.</w:t>
             </w:r>
           </w:p>
         </w:tc>
@@ -4367,7 +4391,17 @@
                 <w:sz w:val="20"/>
                 <w:szCs w:val="20"/>
               </w:rPr>
-              <w:t>2 - 2번과 200번 노선이 신규 2번 노선으로 병합되어 평일과 주말에 Alvarado St 및 Sunset Bl를 경유하여 USC와 UCLA/Westwood 구간을 운행합니다. Alvarado St행의 새로운 심야 서비스도 포함되어 있습니다. Alvarado St와 다운타운 LA 간 2번 노선 구간은 4번 노선이 서비스를 제공합니다. Beverly Glen Dr 동쪽으로 Sunset 동부 방향 버스 정류장이 안전 문제로 중단됩니다.</w:t>
+              <w:lastRenderedPageBreak/>
+              <w:t xml:space="preserve">2 - 2번과 200번 노선이 신규 2번 노선으로 병합되어 평일과 주말에 Alvarado St 및 Sunset Bl를 경유하여 USC와 UCLA/Westwood 구간을 </w:t>
+            </w:r>
+            <w:r>
+              <w:rPr>
+                <w:rFonts w:ascii="Malgun Gothic" w:eastAsia="Malgun Gothic" w:hAnsi="Malgun Gothic" w:cs="Malgun Gothic"/>
+                <w:sz w:val="20"/>
+                <w:szCs w:val="20"/>
+              </w:rPr>
+              <w:lastRenderedPageBreak/>
+              <w:t>운행합니다. Alvarado St행의 새로운 심야 서비스도 포함되어 있습니다. Alvarado St와 다운타운 LA 간 2번 노선 구간은 4번 노선이 서비스를 제공합니다. Beverly Glen Dr 동쪽으로 Sunset 동부 방향 버스 정류장이 안전 문제로 중단됩니다.</w:t>
             </w:r>
           </w:p>
         </w:tc>
@@ -4393,7 +4427,18 @@
                 <w:szCs w:val="20"/>
                 <w:lang w:eastAsia="ja-JP"/>
               </w:rPr>
-              <w:t>2 – ライン2およびライン200が統合され、平日および週末ともに、Alvarado StおよびSunset Blを経由してUSCとUCLA/Westwoodを結ぶ新しいライン2となります。これには、Alvarado Stに向かう新しいOWLサービスが含まれます。Alvarado StとダウンタウンLAまでの現ライン2の区間は、ライン4として運行します。Beverly Glen DrのSunset eastの東行きのバス停は、安全上の理由から廃止させていただきます。</w:t>
+              <w:lastRenderedPageBreak/>
+              <w:t>2 – ライン2およびライン200が統合され、平日および週末ともに、Alvarado StおよびSunset Blを経由してUSCとUCLA/Westwoodを結ぶ新しいライン2となります。これには、Alvarado Stに向かう新しいOWLサービスが含まれます</w:t>
+            </w:r>
+            <w:r>
+              <w:rPr>
+                <w:rFonts w:ascii="MS Gothic" w:eastAsia="MS Gothic" w:hAnsi="MS Gothic" w:cs="MS Gothic"/>
+                <w:sz w:val="20"/>
+                <w:szCs w:val="20"/>
+                <w:lang w:eastAsia="ja-JP"/>
+              </w:rPr>
+              <w:lastRenderedPageBreak/>
+              <w:t>。Alvarado StとダウンタウンLAまでの現ライン2の区間は、ライン4として運行します。Beverly Glen DrのSunset eastの東行きのバス停は、安全上の理由から廃止させていただきます。</w:t>
             </w:r>
           </w:p>
         </w:tc>
@@ -4417,7 +4462,17 @@
                 <w:sz w:val="20"/>
                 <w:szCs w:val="20"/>
               </w:rPr>
-              <w:t>2 – 2 և 200 գծերը միավորվում են՝ դառնալով նոր Line 2-ը USC-ի և UCLA/Westwood-ի միջև Alvarado St-ով և Sunset Bl-ով աշխատանքային և հանգստյան օրերին՝ ներառյալ նոր OWL ծառայությունը Alvarado St-ի համար։ Line 2-ի այն հատվածը, որը գտնվում է Alvarado St-ի և downtown LA-ի միջև սպասարկվում է 4-րդ գծի կողմից։ Sunset-ից դեպի արևելք գնացող ավտոբուսի կանգառը Beverly Glen Dr-ի արևելյան կողմում կասեցվում է անվտանգության նկատառումներով։</w:t>
+              <w:lastRenderedPageBreak/>
+              <w:t xml:space="preserve">2 – 2 և 200 գծերը միավորվում են՝ դառնալով նոր Line 2-ը USC-ի և UCLA/Westwood-ի միջև Alvarado St-ով և Sunset Bl-ով աշխատանքային և հանգստյան օրերին՝ ներառյալ նոր OWL ծառայությունը Alvarado St-ի համար։ Line 2-ի այն հատվածը, որը </w:t>
+            </w:r>
+            <w:r>
+              <w:rPr>
+                <w:rFonts w:ascii="Tahoma" w:eastAsia="Tahoma" w:hAnsi="Tahoma" w:cs="Tahoma"/>
+                <w:sz w:val="20"/>
+                <w:szCs w:val="20"/>
+              </w:rPr>
+              <w:lastRenderedPageBreak/>
+              <w:t>գտնվում է Alvarado St-ի և downtown LA-ի միջև սպասարկվում է 4-րդ գծի կողմից։ Sunset-ից դեպի արևելք գնացող ավտոբուսի կանգառը Beverly Glen Dr-ի արևելյան կողմում կասեցվում է անվտանգության նկատառումներով։</w:t>
             </w:r>
           </w:p>
         </w:tc>
@@ -4441,7 +4496,17 @@
                 <w:sz w:val="20"/>
                 <w:szCs w:val="20"/>
               </w:rPr>
-              <w:t>2 - Маршруты 2 и 200 объединяются в новый Маршрут 2 между USC и UCLA/Westwood через Alvarado St и Sunset Bl в будние дни и выходные, включая новую схему движения OWL для Alvarado St. Участок маршрута 2 между Alvarado St и центром Лос-Анджелеса обслуживается Маршрутом 4. Автобусная остановка в восточном направлении на Sunset к востоку от Beverly Glen Dr больше не действует исходя из соображений безопасности.</w:t>
+              <w:lastRenderedPageBreak/>
+              <w:t>2 - Маршруты 2 и 200 объединяются в новый Маршрут 2 между USC и UCLA/Westwood через Alvarado St и Sunset Bl в будние дни и выходные, включая новую схему движения OWL для Alvarado St. Участок маршрута 2 между Alvarado St и центром Лос-</w:t>
+            </w:r>
+            <w:r>
+              <w:rPr>
+                <w:rFonts w:ascii="Times New Roman" w:eastAsia="Times New Roman" w:hAnsi="Times New Roman" w:cs="Times New Roman"/>
+                <w:sz w:val="20"/>
+                <w:szCs w:val="20"/>
+              </w:rPr>
+              <w:lastRenderedPageBreak/>
+              <w:t>Анджелеса обслуживается Маршрутом 4. Автобусная остановка в восточном направлении на Sunset к востоку от Beverly Glen Dr больше не действует исходя из соображений безопасности.</w:t>
             </w:r>
           </w:p>
         </w:tc>
@@ -4470,6 +4535,7 @@
                 <w:sz w:val="20"/>
                 <w:szCs w:val="20"/>
               </w:rPr>
+              <w:lastRenderedPageBreak/>
               <w:t>4 – Line 4 changes route at the north end of</w:t>
             </w:r>
           </w:p>
@@ -5403,7 +5469,16 @@
                 <w:sz w:val="20"/>
                 <w:szCs w:val="20"/>
               </w:rPr>
-              <w:t>Park Station provide alternative bus service</w:t>
+              <w:t xml:space="preserve">Park Station provide alternative bus </w:t>
+            </w:r>
+            <w:r>
+              <w:rPr>
+                <w:rFonts w:ascii="Times New Roman" w:eastAsia="Times New Roman" w:hAnsi="Times New Roman" w:cs="Times New Roman"/>
+                <w:sz w:val="20"/>
+                <w:szCs w:val="20"/>
+              </w:rPr>
+              <w:lastRenderedPageBreak/>
+              <w:t>service</w:t>
             </w:r>
           </w:p>
           <w:p>
@@ -5445,6 +5520,7 @@
                 <w:sz w:val="20"/>
                 <w:szCs w:val="20"/>
               </w:rPr>
+              <w:lastRenderedPageBreak/>
               <w:t>51: La terminal norte de la Línea 51 se traslada de Wilshire/Vermont a Westlake MacArthur Park</w:t>
             </w:r>
           </w:p>
@@ -5643,7 +5719,16 @@
                 <w:sz w:val="20"/>
                 <w:szCs w:val="20"/>
               </w:rPr>
-              <w:t>20번/720번 노선의 Wilshire Bl 서비스와, Westlake MacArthur Park Station 서측 8th St의 66번 노선 서비스가 7th St 인근에서 교체 버스 서비스를 제공합니다.</w:t>
+              <w:t xml:space="preserve">20번/720번 노선의 Wilshire Bl 서비스와, Westlake MacArthur Park Station 서측 </w:t>
+            </w:r>
+            <w:r>
+              <w:rPr>
+                <w:rFonts w:ascii="Malgun Gothic" w:eastAsia="Malgun Gothic" w:hAnsi="Malgun Gothic" w:cs="Malgun Gothic"/>
+                <w:sz w:val="20"/>
+                <w:szCs w:val="20"/>
+              </w:rPr>
+              <w:lastRenderedPageBreak/>
+              <w:t>8th St의 66번 노선 서비스가 7th St 인근에서 교체 버스 서비스를 제공합니다.</w:t>
             </w:r>
           </w:p>
         </w:tc>
@@ -5668,6 +5753,7 @@
                 <w:sz w:val="20"/>
                 <w:szCs w:val="20"/>
               </w:rPr>
+              <w:lastRenderedPageBreak/>
               <w:t>51 – ライン51の北終点は、Wilshire/VermontからWestlake MacArthur Park B Line（レッド）/D Line（パープル） 駅に移動されます。</w:t>
             </w:r>
             <w:r>
@@ -6934,6 +7020,7 @@
                 <w:sz w:val="20"/>
                 <w:szCs w:val="20"/>
               </w:rPr>
+              <w:lastRenderedPageBreak/>
               <w:t>110 – Line 110 east terminus remains at Bell Gardens (Granger/Florence). Line 110 eastbound changes route via Gage Av, right on Garfield</w:t>
             </w:r>
           </w:p>
@@ -8022,7 +8109,16 @@
                 <w:sz w:val="20"/>
                 <w:szCs w:val="20"/>
               </w:rPr>
-              <w:t>via Fair Oaks Av accessing the 210 Fwy from</w:t>
+              <w:t xml:space="preserve">via Fair Oaks Av accessing the 210 Fwy </w:t>
+            </w:r>
+            <w:r>
+              <w:rPr>
+                <w:rFonts w:ascii="Times New Roman" w:eastAsia="Times New Roman" w:hAnsi="Times New Roman" w:cs="Times New Roman"/>
+                <w:sz w:val="20"/>
+                <w:szCs w:val="20"/>
+              </w:rPr>
+              <w:lastRenderedPageBreak/>
+              <w:t>from</w:t>
             </w:r>
           </w:p>
           <w:p>
@@ -8100,6 +8196,7 @@
                 <w:sz w:val="20"/>
                 <w:szCs w:val="20"/>
               </w:rPr>
+              <w:lastRenderedPageBreak/>
               <w:t>177: Línea 177 extenderá su servicio hacia el norte</w:t>
             </w:r>
           </w:p>
@@ -8118,7 +8215,16 @@
                 <w:sz w:val="20"/>
                 <w:szCs w:val="20"/>
               </w:rPr>
-              <w:t>por Fair Oaks Av, y accederá a la autopista 210 desde</w:t>
+              <w:t xml:space="preserve">por Fair Oaks Av, y accederá a la </w:t>
+            </w:r>
+            <w:r>
+              <w:rPr>
+                <w:rFonts w:ascii="Times New Roman" w:eastAsia="Times New Roman" w:hAnsi="Times New Roman" w:cs="Times New Roman"/>
+                <w:sz w:val="20"/>
+                <w:szCs w:val="20"/>
+              </w:rPr>
+              <w:lastRenderedPageBreak/>
+              <w:t>autopista 210 desde</w:t>
             </w:r>
           </w:p>
           <w:p>
@@ -8178,7 +8284,17 @@
                 <w:sz w:val="20"/>
                 <w:szCs w:val="20"/>
               </w:rPr>
-              <w:t>177 – 177號路線將進一步向北延伸，途經Fair Oaks Av，從Mountain Av而不是Walnut St駛入210 Fwy，為Pasadena的更多居民服務。在延伸段街道將設立新的站點。</w:t>
+              <w:lastRenderedPageBreak/>
+              <w:t xml:space="preserve">177 – 177號路線將進一步向北延伸，途經Fair Oaks Av，從Mountain Av而不是Walnut St駛入210 </w:t>
+            </w:r>
+            <w:r>
+              <w:rPr>
+                <w:rFonts w:ascii="Gungsuh" w:eastAsia="Gungsuh" w:hAnsi="Gungsuh" w:cs="Gungsuh"/>
+                <w:sz w:val="20"/>
+                <w:szCs w:val="20"/>
+              </w:rPr>
+              <w:lastRenderedPageBreak/>
+              <w:t>Fwy，為Pasadena的更多居民服務。在延伸段街道將設立新的站點。</w:t>
             </w:r>
           </w:p>
         </w:tc>
@@ -8202,7 +8318,17 @@
                 <w:sz w:val="20"/>
                 <w:szCs w:val="20"/>
               </w:rPr>
-              <w:t>177 – Tuyến 177 sẽ mở rộng phạm vi dịch vụ về phía bắc trên đường Fair Oaks Av đi đến 210 Fwy từ Mountain Av thay cho Walnut St để phục vụ cho nhiều cư dân Pasadena hơn. Các trạm dừng mới sẽ được đặt trên đoạn đường mở rộng này.</w:t>
+              <w:lastRenderedPageBreak/>
+              <w:t xml:space="preserve">177 – Tuyến 177 sẽ mở rộng phạm vi dịch vụ về phía bắc trên đường Fair Oaks Av đi đến 210 Fwy từ Mountain Av thay </w:t>
+            </w:r>
+            <w:r>
+              <w:rPr>
+                <w:rFonts w:ascii="Times New Roman" w:eastAsia="Times New Roman" w:hAnsi="Times New Roman" w:cs="Times New Roman"/>
+                <w:sz w:val="20"/>
+                <w:szCs w:val="20"/>
+              </w:rPr>
+              <w:lastRenderedPageBreak/>
+              <w:t>cho Walnut St để phục vụ cho nhiều cư dân Pasadena hơn. Các trạm dừng mới sẽ được đặt trên đoạn đường mở rộng này.</w:t>
             </w:r>
           </w:p>
         </w:tc>
@@ -8226,7 +8352,17 @@
                 <w:sz w:val="20"/>
                 <w:szCs w:val="20"/>
               </w:rPr>
-              <w:t>177 – 177번 노선은 Fair Oaks Av를 경유하여 북부 방향으로 연장 서비스를 제공하며 이를 통해 Walnut St대신 Mountain Av에서 210 Fwy를 이용하고 Pasadena에서 더 많은 주민들에게 서비스를 제공합니다. 연장된 거리 구간에서 신규 정류장이 설치됩니다.</w:t>
+              <w:lastRenderedPageBreak/>
+              <w:t xml:space="preserve">177 – 177번 노선은 Fair Oaks Av를 경유하여 북부 방향으로 연장 서비스를 </w:t>
+            </w:r>
+            <w:r>
+              <w:rPr>
+                <w:rFonts w:ascii="Malgun Gothic" w:eastAsia="Malgun Gothic" w:hAnsi="Malgun Gothic" w:cs="Malgun Gothic"/>
+                <w:sz w:val="20"/>
+                <w:szCs w:val="20"/>
+              </w:rPr>
+              <w:lastRenderedPageBreak/>
+              <w:t>제공하며 이를 통해 Walnut St대신 Mountain Av에서 210 Fwy를 이용하고 Pasadena에서 더 많은 주민들에게 서비스를 제공합니다. 연장된 거리 구간에서 신규 정류장이 설치됩니다.</w:t>
             </w:r>
           </w:p>
         </w:tc>
@@ -8252,7 +8388,18 @@
                 <w:szCs w:val="20"/>
                 <w:lang w:eastAsia="ja-JP"/>
               </w:rPr>
-              <w:t>177 – ライン177は、Pasadenaにお住いの皆様にさらにご利用いただくため、Fair Oaks Av経由で運行路線を北に拡大し、Walnut StではなくMountain Avから210 Fwyにアクセスできるようになります。新しい停留所が、この拡大道路区間に設けられます。</w:t>
+              <w:lastRenderedPageBreak/>
+              <w:t xml:space="preserve">177 – ライン177は、Pasadenaにお住いの皆様にさらにご利用いただくため、Fair Oaks </w:t>
+            </w:r>
+            <w:r>
+              <w:rPr>
+                <w:rFonts w:ascii="MS Gothic" w:eastAsia="MS Gothic" w:hAnsi="MS Gothic" w:cs="MS Gothic"/>
+                <w:sz w:val="20"/>
+                <w:szCs w:val="20"/>
+                <w:lang w:eastAsia="ja-JP"/>
+              </w:rPr>
+              <w:lastRenderedPageBreak/>
+              <w:t>Av経由で運行路線を北に拡大し、Walnut StではなくMountain Avから210 Fwyにアクセスできるようになります。新しい停留所が、この拡大道路区間に設けられます。</w:t>
             </w:r>
           </w:p>
         </w:tc>
@@ -8276,7 +8423,17 @@
                 <w:sz w:val="20"/>
                 <w:szCs w:val="20"/>
               </w:rPr>
-              <w:t>177 – Line 177-ը կընդլայնի սպասարկվող տարածքը դեպի հյուսիս Fair Oaks Av-ով՝ հասնելով 210 Fwy Mountain Av-ից՝ Walnut St-ի փոխարեն, որպեսզի սպասարկի Pasadena-ի ավելի շատ բնակիչների։ Նոր կանգառներ կսահմանվեն փողոցի ընդլայնված հատվածում։</w:t>
+              <w:lastRenderedPageBreak/>
+              <w:t xml:space="preserve">177 – Line 177-ը կընդլայնի սպասարկվող տարածքը դեպի հյուսիս Fair Oaks Av-ով՝ հասնելով 210 Fwy </w:t>
+            </w:r>
+            <w:r>
+              <w:rPr>
+                <w:rFonts w:ascii="Tahoma" w:eastAsia="Tahoma" w:hAnsi="Tahoma" w:cs="Tahoma"/>
+                <w:sz w:val="20"/>
+                <w:szCs w:val="20"/>
+              </w:rPr>
+              <w:lastRenderedPageBreak/>
+              <w:t>Mountain Av-ից՝ Walnut St-ի փոխարեն, որպեսզի սպասարկի Pasadena-ի ավելի շատ բնակիչների։ Նոր կանգառներ կսահմանվեն փողոցի ընդլայնված հատվածում։</w:t>
             </w:r>
           </w:p>
         </w:tc>
@@ -8300,7 +8457,17 @@
                 <w:sz w:val="20"/>
                 <w:szCs w:val="20"/>
               </w:rPr>
-              <w:t>177 - Маршрут 177 продлит движение дальше на север через Fair Oaks Av, получив доступ к 210 Fwy из Mountain Av вместо Walnut St для обслуживания большего количества пассажиров в Pasadena. Новые остановки будут установлены на расширенном сегменте улицы.</w:t>
+              <w:lastRenderedPageBreak/>
+              <w:t xml:space="preserve">177 - Маршрут 177 продлит движение дальше на север через Fair Oaks Av, получив доступ к 210 Fwy из Mountain </w:t>
+            </w:r>
+            <w:r>
+              <w:rPr>
+                <w:rFonts w:ascii="Times New Roman" w:eastAsia="Times New Roman" w:hAnsi="Times New Roman" w:cs="Times New Roman"/>
+                <w:sz w:val="20"/>
+                <w:szCs w:val="20"/>
+              </w:rPr>
+              <w:lastRenderedPageBreak/>
+              <w:t>Av вместо Walnut St для обслуживания большего количества пассажиров в Pasadena. Новые остановки будут установлены на расширенном сегменте улицы.</w:t>
             </w:r>
           </w:p>
         </w:tc>
@@ -8329,6 +8496,7 @@
                 <w:sz w:val="20"/>
                 <w:szCs w:val="20"/>
               </w:rPr>
+              <w:lastRenderedPageBreak/>
               <w:t>179 – New Line 179 will operate between Rose</w:t>
             </w:r>
           </w:p>
@@ -8698,43 +8866,57 @@
                 <w:sz w:val="20"/>
                 <w:szCs w:val="20"/>
               </w:rPr>
-              <w:t>directions at Hollywood/Alexandria, Vermont/</w:t>
-            </w:r>
-          </w:p>
-          <w:p>
-            <w:pPr>
-              <w:spacing w:after="0" w:line="240" w:lineRule="auto"/>
-              <w:rPr>
-                <w:rFonts w:ascii="Times New Roman" w:eastAsia="Times New Roman" w:hAnsi="Times New Roman" w:cs="Times New Roman"/>
-                <w:sz w:val="20"/>
-                <w:szCs w:val="20"/>
-              </w:rPr>
-            </w:pPr>
-            <w:r>
-              <w:rPr>
-                <w:rFonts w:ascii="Times New Roman" w:eastAsia="Times New Roman" w:hAnsi="Times New Roman" w:cs="Times New Roman"/>
-                <w:sz w:val="20"/>
-                <w:szCs w:val="20"/>
-              </w:rPr>
-              <w:t>Melbourne, Los Feliz/Lowry, Colorado/Argus,</w:t>
-            </w:r>
-          </w:p>
-          <w:p>
-            <w:pPr>
-              <w:spacing w:after="0" w:line="240" w:lineRule="auto"/>
-              <w:rPr>
-                <w:rFonts w:ascii="Times New Roman" w:eastAsia="Times New Roman" w:hAnsi="Times New Roman" w:cs="Times New Roman"/>
-                <w:sz w:val="20"/>
-                <w:szCs w:val="20"/>
-              </w:rPr>
-            </w:pPr>
-            <w:r>
-              <w:rPr>
-                <w:rFonts w:ascii="Times New Roman" w:eastAsia="Times New Roman" w:hAnsi="Times New Roman" w:cs="Times New Roman"/>
-                <w:sz w:val="20"/>
-                <w:szCs w:val="20"/>
-              </w:rPr>
-              <w:t>Colorado/Ave 64-Patrician Wy, and Colorado/</w:t>
+              <w:t>directions at Hollywood/Alexandria, Los Feliz/Lowry, Colorado/Argus,</w:t>
+            </w:r>
+          </w:p>
+          <w:p>
+            <w:pPr>
+              <w:spacing w:after="0" w:line="240" w:lineRule="auto"/>
+              <w:rPr>
+                <w:rFonts w:ascii="Times New Roman" w:eastAsia="Times New Roman" w:hAnsi="Times New Roman" w:cs="Times New Roman"/>
+                <w:sz w:val="20"/>
+                <w:szCs w:val="20"/>
+              </w:rPr>
+            </w:pPr>
+            <w:r>
+              <w:rPr>
+                <w:rFonts w:ascii="Times New Roman" w:eastAsia="Times New Roman" w:hAnsi="Times New Roman" w:cs="Times New Roman"/>
+                <w:sz w:val="20"/>
+                <w:szCs w:val="20"/>
+              </w:rPr>
+              <w:t>Colorado/Ave 64</w:t>
+            </w:r>
+            <w:r>
+              <w:rPr>
+                <w:rFonts w:ascii="Times New Roman" w:eastAsia="Times New Roman" w:hAnsi="Times New Roman" w:cs="Times New Roman"/>
+                <w:sz w:val="20"/>
+                <w:szCs w:val="20"/>
+              </w:rPr>
+              <w:t>,</w:t>
+            </w:r>
+            <w:r>
+              <w:rPr>
+                <w:rFonts w:ascii="Times New Roman" w:eastAsia="Times New Roman" w:hAnsi="Times New Roman" w:cs="Times New Roman"/>
+                <w:sz w:val="20"/>
+                <w:szCs w:val="20"/>
+              </w:rPr>
+              <w:t xml:space="preserve"> </w:t>
+            </w:r>
+            <w:r>
+              <w:rPr>
+                <w:rFonts w:ascii="Times New Roman" w:eastAsia="Times New Roman" w:hAnsi="Times New Roman" w:cs="Times New Roman"/>
+                <w:sz w:val="20"/>
+                <w:szCs w:val="20"/>
+              </w:rPr>
+              <w:t>Colorado/</w:t>
+            </w:r>
+            <w:r>
+              <w:rPr>
+                <w:rFonts w:ascii="Times New Roman" w:eastAsia="Times New Roman" w:hAnsi="Times New Roman" w:cs="Times New Roman"/>
+                <w:sz w:val="20"/>
+                <w:szCs w:val="20"/>
+              </w:rPr>
+              <w:t>Patrician, and Colorado/</w:t>
             </w:r>
           </w:p>
           <w:p>
@@ -8812,43 +8994,41 @@
                 <w:sz w:val="20"/>
                 <w:szCs w:val="20"/>
               </w:rPr>
-              <w:t>direcciones en Hollywood/Alexandria, Vermont/</w:t>
-            </w:r>
-          </w:p>
-          <w:p>
-            <w:pPr>
-              <w:spacing w:after="0" w:line="240" w:lineRule="auto"/>
-              <w:rPr>
-                <w:rFonts w:ascii="Times New Roman" w:eastAsia="Times New Roman" w:hAnsi="Times New Roman" w:cs="Times New Roman"/>
-                <w:sz w:val="20"/>
-                <w:szCs w:val="20"/>
-              </w:rPr>
-            </w:pPr>
-            <w:r>
-              <w:rPr>
-                <w:rFonts w:ascii="Times New Roman" w:eastAsia="Times New Roman" w:hAnsi="Times New Roman" w:cs="Times New Roman"/>
-                <w:sz w:val="20"/>
-                <w:szCs w:val="20"/>
-              </w:rPr>
-              <w:t>Melbourne, Los Feliz/Lowry, Colorado/Argus,</w:t>
-            </w:r>
-          </w:p>
-          <w:p>
-            <w:pPr>
-              <w:spacing w:after="0" w:line="240" w:lineRule="auto"/>
-              <w:rPr>
-                <w:rFonts w:ascii="Times New Roman" w:eastAsia="Times New Roman" w:hAnsi="Times New Roman" w:cs="Times New Roman"/>
-                <w:sz w:val="20"/>
-                <w:szCs w:val="20"/>
-              </w:rPr>
-            </w:pPr>
-            <w:r>
-              <w:rPr>
-                <w:rFonts w:ascii="Times New Roman" w:eastAsia="Times New Roman" w:hAnsi="Times New Roman" w:cs="Times New Roman"/>
-                <w:sz w:val="20"/>
-                <w:szCs w:val="20"/>
-              </w:rPr>
-              <w:t>Colorado/Ave 64-Patrician Wy, y Colorado/</w:t>
+              <w:t>direcciones en Hollywood/Alexandria, Los Feliz/Lowry, Colorado/Argus,</w:t>
+            </w:r>
+          </w:p>
+          <w:p>
+            <w:pPr>
+              <w:spacing w:after="0" w:line="240" w:lineRule="auto"/>
+              <w:rPr>
+                <w:rFonts w:ascii="Times New Roman" w:eastAsia="Times New Roman" w:hAnsi="Times New Roman" w:cs="Times New Roman"/>
+                <w:sz w:val="20"/>
+                <w:szCs w:val="20"/>
+              </w:rPr>
+            </w:pPr>
+            <w:r>
+              <w:rPr>
+                <w:rFonts w:ascii="Times New Roman" w:eastAsia="Times New Roman" w:hAnsi="Times New Roman" w:cs="Times New Roman"/>
+                <w:sz w:val="20"/>
+                <w:szCs w:val="20"/>
+              </w:rPr>
+              <w:t>Colorado/Ave 64</w:t>
+            </w:r>
+            <w:r>
+              <w:rPr>
+                <w:rFonts w:ascii="Times New Roman" w:eastAsia="Times New Roman" w:hAnsi="Times New Roman" w:cs="Times New Roman"/>
+                <w:sz w:val="20"/>
+                <w:szCs w:val="20"/>
+              </w:rPr>
+              <w:t>, Colorado/</w:t>
+            </w:r>
+            <w:r>
+              <w:rPr>
+                <w:rFonts w:ascii="Times New Roman" w:eastAsia="Times New Roman" w:hAnsi="Times New Roman" w:cs="Times New Roman"/>
+                <w:sz w:val="20"/>
+                <w:szCs w:val="20"/>
+              </w:rPr>
+              <w:t>Patrician, y Colorado/</w:t>
             </w:r>
           </w:p>
           <w:p>
@@ -8890,7 +9070,23 @@
                 <w:sz w:val="20"/>
                 <w:szCs w:val="20"/>
               </w:rPr>
-              <w:t>180 – 由於客流量較低，且附近有替代站點，Hollywood/Alexandria、Vermont/Melbourne、Los Feliz/Lowry、Colorado/Argus、Colorado/Ave 64-Patrician Wy和Colorado/Wilson的雙向公交站點均將停用。</w:t>
+              <w:t>180 – 由於客流量較低，且附近有替代站點，Hollywood/Alexandria、Los Feliz/Lowry、Colorado/Argus、Colorado/Ave 64</w:t>
+            </w:r>
+            <w:r>
+              <w:rPr>
+                <w:rFonts w:ascii="Gungsuh" w:eastAsia="Gungsuh" w:hAnsi="Gungsuh" w:cs="Gungsuh"/>
+                <w:sz w:val="20"/>
+                <w:szCs w:val="20"/>
+              </w:rPr>
+              <w:t>、Colorado/</w:t>
+            </w:r>
+            <w:r>
+              <w:rPr>
+                <w:rFonts w:ascii="Gungsuh" w:eastAsia="Gungsuh" w:hAnsi="Gungsuh" w:cs="Gungsuh"/>
+                <w:sz w:val="20"/>
+                <w:szCs w:val="20"/>
+              </w:rPr>
+              <w:t>Patrician 和Colorado/Wilson的雙向公交站點均將停用。</w:t>
             </w:r>
           </w:p>
         </w:tc>
@@ -8914,7 +9110,23 @@
                 <w:sz w:val="20"/>
                 <w:szCs w:val="20"/>
               </w:rPr>
-              <w:t>180 – Các trạm dừng xe buýt sẽ ngừng hoạt động trên cả hai chiều tại Hollywood/Alexandria, Vermont/Melbourne, Los Feliz/Lowry, Colorado/Argus, Colorado/Ave 64-Patrician Wy và Colorado/Wilson do ít sử dụng và đã có các trạm dừng khác gần đó.</w:t>
+              <w:t>180 – Các trạm dừng xe buýt sẽ ngừng hoạt động trên cả hai chiều tại Hollywood/Alexandria, Los Feliz/Lowry, Colorado/Argus, Colorado/Ave 64</w:t>
+            </w:r>
+            <w:r>
+              <w:rPr>
+                <w:rFonts w:ascii="Times New Roman" w:eastAsia="Times New Roman" w:hAnsi="Times New Roman" w:cs="Times New Roman"/>
+                <w:sz w:val="20"/>
+                <w:szCs w:val="20"/>
+              </w:rPr>
+              <w:t>, Colorado/</w:t>
+            </w:r>
+            <w:r>
+              <w:rPr>
+                <w:rFonts w:ascii="Times New Roman" w:eastAsia="Times New Roman" w:hAnsi="Times New Roman" w:cs="Times New Roman"/>
+                <w:sz w:val="20"/>
+                <w:szCs w:val="20"/>
+              </w:rPr>
+              <w:t>Patrician và Colorado/Wilson do ít sử dụng và đã có các trạm dừng khác gần đó.</w:t>
             </w:r>
           </w:p>
         </w:tc>
@@ -8938,7 +9150,23 @@
                 <w:sz w:val="20"/>
                 <w:szCs w:val="20"/>
               </w:rPr>
-              <w:t>180 – 버스 정류장이 이용객 감소와 인근 대체 정류장으로 인해 Hollywood/Alexandria, Vermont/Melbourne, Los Feliz/Lowry, Colorado/Argus, Colorado/Ave 64-Patrician Wy와 Colorado/Wilson의 양방향에서 중단됩니다.</w:t>
+              <w:t>180 – 버스 정류장이 이용객 감소와 인근 대체 정류장으로 인해 Hollywood/Alexandria, Los Feliz/Lowry, Colorado/Argus, Colorado/Ave 64</w:t>
+            </w:r>
+            <w:r>
+              <w:rPr>
+                <w:rFonts w:ascii="Malgun Gothic" w:eastAsia="Malgun Gothic" w:hAnsi="Malgun Gothic" w:cs="Malgun Gothic"/>
+                <w:sz w:val="20"/>
+                <w:szCs w:val="20"/>
+              </w:rPr>
+              <w:t>, Colorado/</w:t>
+            </w:r>
+            <w:r>
+              <w:rPr>
+                <w:rFonts w:ascii="Malgun Gothic" w:eastAsia="Malgun Gothic" w:hAnsi="Malgun Gothic" w:cs="Malgun Gothic"/>
+                <w:sz w:val="20"/>
+                <w:szCs w:val="20"/>
+              </w:rPr>
+              <w:t>Patrician와 Colorado/Wilson의 양방향에서 중단됩니다.</w:t>
             </w:r>
           </w:p>
         </w:tc>
@@ -8962,7 +9190,23 @@
                 <w:sz w:val="20"/>
                 <w:szCs w:val="20"/>
               </w:rPr>
-              <w:t>180 – Hollywood/Alexandria、Vermont/Melbourne、Los Feliz/Lowry、Colorado/Argus、Colorado/Ave 64-Patrician Wy、およびColorado/Wilsonのバス停は、利用者が少なく、また近くに代わりのバス停があるため、双方向で廃止されます。</w:t>
+              <w:t>180 – Hollywood/Alexandria、Los Feliz/Lowry、Colorado/Argus、Colorado/Ave 64</w:t>
+            </w:r>
+            <w:r>
+              <w:rPr>
+                <w:rFonts w:ascii="MS Gothic" w:eastAsia="MS Gothic" w:hAnsi="MS Gothic" w:cs="MS Gothic"/>
+                <w:sz w:val="20"/>
+                <w:szCs w:val="20"/>
+              </w:rPr>
+              <w:t>、Colorado/</w:t>
+            </w:r>
+            <w:r>
+              <w:rPr>
+                <w:rFonts w:ascii="MS Gothic" w:eastAsia="MS Gothic" w:hAnsi="MS Gothic" w:cs="MS Gothic"/>
+                <w:sz w:val="20"/>
+                <w:szCs w:val="20"/>
+              </w:rPr>
+              <w:t>Patrician、およびColorado/Wilsonのバス停は、利用者が少なく、また近くに代わりのバス停があるため、双方向で廃止されます。</w:t>
             </w:r>
           </w:p>
         </w:tc>
@@ -8986,7 +9230,23 @@
                 <w:sz w:val="20"/>
                 <w:szCs w:val="20"/>
               </w:rPr>
-              <w:t>180 — Ավտոբուսի կանգառները կդադարեն գործել երկու ուղղությամբ՝ Hollywood/Alexandria, Vermont/Melbourne, Los Feliz/Lowry, Colorado/Argus, Colorado/Ave 64-Patrician Wy, և Colorado/Wilson գծով ցածր շահագործման և մոտակա այլընտրանքային կանգառների պատճառով։</w:t>
+              <w:t>180 — Ավտոբուսի կանգառները կդադարեն գործել երկու ուղղությամբ՝ Hollywood/Alexandria, Los Feliz/Lowry, Colorado/Argus, Colorado/Ave 64</w:t>
+            </w:r>
+            <w:r>
+              <w:rPr>
+                <w:rFonts w:ascii="Tahoma" w:eastAsia="Tahoma" w:hAnsi="Tahoma" w:cs="Tahoma"/>
+                <w:sz w:val="20"/>
+                <w:szCs w:val="20"/>
+              </w:rPr>
+              <w:t>, Colorado/</w:t>
+            </w:r>
+            <w:r>
+              <w:rPr>
+                <w:rFonts w:ascii="Tahoma" w:eastAsia="Tahoma" w:hAnsi="Tahoma" w:cs="Tahoma"/>
+                <w:sz w:val="20"/>
+                <w:szCs w:val="20"/>
+              </w:rPr>
+              <w:t>Patrician, և Colorado/Wilson գծով ցածր շահագործման և մոտակա այլընտրանքային կանգառների պատճառով։</w:t>
             </w:r>
           </w:p>
         </w:tc>
@@ -9010,7 +9270,23 @@
                 <w:sz w:val="20"/>
                 <w:szCs w:val="20"/>
               </w:rPr>
-              <w:t>180 – Автобусные остановки прекращены в обоих направлениях в Hollywood/Alexandria, Vermont/Melbourne, Los Feliz/Lowry, Colorado/Argus, Colorado/Ave 64-Patrician Wy, и Colorado/Wilson из-за незначительного объема пассажиропотока и соседних альтернативных остановок.</w:t>
+              <w:t>180 – Автобусные остановки прекращены в обоих направлениях в Hollywood/Alexandria, Los Feliz/Lowry, Colorado/Argus, Colorado/Ave 64</w:t>
+            </w:r>
+            <w:r>
+              <w:rPr>
+                <w:rFonts w:ascii="Times New Roman" w:eastAsia="Times New Roman" w:hAnsi="Times New Roman" w:cs="Times New Roman"/>
+                <w:sz w:val="20"/>
+                <w:szCs w:val="20"/>
+              </w:rPr>
+              <w:t>, Colorado/</w:t>
+            </w:r>
+            <w:r>
+              <w:rPr>
+                <w:rFonts w:ascii="Times New Roman" w:eastAsia="Times New Roman" w:hAnsi="Times New Roman" w:cs="Times New Roman"/>
+                <w:sz w:val="20"/>
+                <w:szCs w:val="20"/>
+              </w:rPr>
+              <w:t>Patrician, и Colorado/Wilson из-за незначительного объема пассажиропотока и соседних альтернативных остановок.</w:t>
             </w:r>
           </w:p>
         </w:tc>
@@ -9593,6 +9869,7 @@
                 <w:sz w:val="20"/>
                 <w:szCs w:val="20"/>
               </w:rPr>
+              <w:lastRenderedPageBreak/>
               <w:t>both directions due to low use and nearby</w:t>
             </w:r>
           </w:p>
@@ -9689,6 +9966,7 @@
                 <w:sz w:val="20"/>
                 <w:szCs w:val="20"/>
               </w:rPr>
+              <w:lastRenderedPageBreak/>
               <w:t>217: Se descontinuarán las paradas de autobús en Fairfax/</w:t>
             </w:r>
           </w:p>
@@ -9725,6 +10003,7 @@
                 <w:sz w:val="20"/>
                 <w:szCs w:val="20"/>
               </w:rPr>
+              <w:lastRenderedPageBreak/>
               <w:t>ambas direcciones, debido a que son poco utilizadas y a que hay paradas alternativas cercanas. Con los cambios en la Línea 2, la Línea 217 OWL se extenderá desde Sunset/Vermont hasta Santa Monica Bl, para conectarse con la Línea 4 y viajar desde/hacia el centro de Los Angeles.</w:t>
             </w:r>
           </w:p>
@@ -9749,7 +10028,17 @@
                 <w:sz w:val="20"/>
                 <w:szCs w:val="20"/>
               </w:rPr>
-              <w:t>217 - 由於客流量較低，且附近有替代站點，Fairfax/Pickford和Hollywood/Alexandria 的雙向公交站點均將停用。由於2號路線的改變，217號路線將從Sunset/Vermont延至Santa Monica Bl，與4號路線連接，提供往返LA市區的服務。</w:t>
+              <w:lastRenderedPageBreak/>
+              <w:t xml:space="preserve">217 - 由於客流量較低，且附近有替代站點，Fairfax/Pickford和Hollywood/Alexandria </w:t>
+            </w:r>
+            <w:r>
+              <w:rPr>
+                <w:rFonts w:ascii="Gungsuh" w:eastAsia="Gungsuh" w:hAnsi="Gungsuh" w:cs="Gungsuh"/>
+                <w:sz w:val="20"/>
+                <w:szCs w:val="20"/>
+              </w:rPr>
+              <w:lastRenderedPageBreak/>
+              <w:t>的雙向公交站點均將停用。由於2號路線的改變，217號路線將從Sunset/Vermont延至Santa Monica Bl，與4號路線連接，提供往返LA市區的服務。</w:t>
             </w:r>
           </w:p>
         </w:tc>
@@ -9773,7 +10062,17 @@
                 <w:sz w:val="20"/>
                 <w:szCs w:val="20"/>
               </w:rPr>
-              <w:t>217 – Các trạm dừng xe buýt ở Fairfax/Pickford và Hollywood/Alexandria sẽ ngừng hoạt động trên cả hai chiều do ít sử dụng và đã có các trạm dừng khác gần đó. Vì những thay đổi đối với Tuyến 2, Tuyến 217 Owl sẽ mở rộng để chạy thêm từ Sunset/Vermont đến Santa Monica Bl để nối tuyến với Tuyến 4 để phục vụ cả hai chiều đi và về trung tâm LA.</w:t>
+              <w:lastRenderedPageBreak/>
+              <w:t xml:space="preserve">217 – Các trạm dừng xe buýt ở Fairfax/Pickford và Hollywood/Alexandria sẽ ngừng hoạt </w:t>
+            </w:r>
+            <w:r>
+              <w:rPr>
+                <w:rFonts w:ascii="Times New Roman" w:eastAsia="Times New Roman" w:hAnsi="Times New Roman" w:cs="Times New Roman"/>
+                <w:sz w:val="20"/>
+                <w:szCs w:val="20"/>
+              </w:rPr>
+              <w:lastRenderedPageBreak/>
+              <w:t>động trên cả hai chiều do ít sử dụng và đã có các trạm dừng khác gần đó. Vì những thay đổi đối với Tuyến 2, Tuyến 217 Owl sẽ mở rộng để chạy thêm từ Sunset/Vermont đến Santa Monica Bl để nối tuyến với Tuyến 4 để phục vụ cả hai chiều đi và về trung tâm LA.</w:t>
             </w:r>
           </w:p>
         </w:tc>
@@ -9797,7 +10096,17 @@
                 <w:sz w:val="20"/>
                 <w:szCs w:val="20"/>
               </w:rPr>
-              <w:t>217 – 버스 정류장이 이용객 감소와 인근 대체 정류장으로 인해 Fairfax/Pickford와 Hollywood/Alexandria 양방향에서 중단됩니다. 2번 노선의 변경으로 217번 심야 버스 노선이 Sunset/Vermont에서 Santa Monica Bl까지 연장되어 다운타운 LA를 오가는 4번 노선과 연결됩니다.</w:t>
+              <w:lastRenderedPageBreak/>
+              <w:t xml:space="preserve">217 – 버스 정류장이 이용객 감소와 인근 대체 정류장으로 인해 Fairfax/Pickford와 </w:t>
+            </w:r>
+            <w:r>
+              <w:rPr>
+                <w:rFonts w:ascii="Malgun Gothic" w:eastAsia="Malgun Gothic" w:hAnsi="Malgun Gothic" w:cs="Malgun Gothic"/>
+                <w:sz w:val="20"/>
+                <w:szCs w:val="20"/>
+              </w:rPr>
+              <w:lastRenderedPageBreak/>
+              <w:t>Hollywood/Alexandria 양방향에서 중단됩니다. 2번 노선의 변경으로 217번 심야 버스 노선이 Sunset/Vermont에서 Santa Monica Bl까지 연장되어 다운타운 LA를 오가는 4번 노선과 연결됩니다.</w:t>
             </w:r>
           </w:p>
         </w:tc>
@@ -9823,7 +10132,18 @@
                 <w:szCs w:val="20"/>
                 <w:lang w:eastAsia="ja-JP"/>
               </w:rPr>
-              <w:t>217 – Fairfax/PickfordおよびHollywood/Alexandriaのバス停は、利用者が少なく、また近くに代わりのバス停があるため、双方向で廃止されます。ライン2の変更に伴い、ライン217 Owlは、Sunset/VermontからSanta Monica Bまで延長され、ダウンタウンLAとの移動のため、ライン4に接続されます。</w:t>
+              <w:lastRenderedPageBreak/>
+              <w:t>217 – Fairfax/PickfordおよびHollywood/Alexandriaのバス停は、利用者が少なく、また近くに</w:t>
+            </w:r>
+            <w:r>
+              <w:rPr>
+                <w:rFonts w:ascii="MS Gothic" w:eastAsia="MS Gothic" w:hAnsi="MS Gothic" w:cs="MS Gothic"/>
+                <w:sz w:val="20"/>
+                <w:szCs w:val="20"/>
+                <w:lang w:eastAsia="ja-JP"/>
+              </w:rPr>
+              <w:lastRenderedPageBreak/>
+              <w:t>代わりのバス停があるため、双方向で廃止されます。ライン2の変更に伴い、ライン217 Owlは、Sunset/VermontからSanta Monica Bまで延長され、ダウンタウンLAとの移動のため、ライン4に接続されます。</w:t>
             </w:r>
           </w:p>
         </w:tc>
@@ -9847,7 +10167,17 @@
                 <w:sz w:val="20"/>
                 <w:szCs w:val="20"/>
               </w:rPr>
-              <w:t>217 – Ավտոբուսի կանգառները կդադարեն գործել Fairfax/Pickford-ում և Hollywood/Alexandria-ում երկու ուղղություններով՝ ցածր ուղևորահոսքի և մոտակա այլընտրանքային կանգառների պատճառով։ Line 2-ի փոփոխությունները հաշվի առնելով՝ Line 217 Owl-ը կերկարաձգվի Sunset/Vermont-ից Santa Monica Bl և կմիանա Line 4-ին՝ դեպի downtown LA և հակառակ ուղևորությունների համար։</w:t>
+              <w:lastRenderedPageBreak/>
+              <w:t xml:space="preserve">217 – Ավտոբուսի կանգառները կդադարեն գործել Fairfax/Pickford-ում և Hollywood/Alexandria-ում երկու </w:t>
+            </w:r>
+            <w:r>
+              <w:rPr>
+                <w:rFonts w:ascii="Tahoma" w:eastAsia="Tahoma" w:hAnsi="Tahoma" w:cs="Tahoma"/>
+                <w:sz w:val="20"/>
+                <w:szCs w:val="20"/>
+              </w:rPr>
+              <w:lastRenderedPageBreak/>
+              <w:t>ուղղություններով՝ ցածր ուղևորահոսքի և մոտակա այլընտրանքային կանգառների պատճառով։ Line 2-ի փոփոխությունները հաշվի առնելով՝ Line 217 Owl-ը կերկարաձգվի Sunset/Vermont-ից Santa Monica Bl և կմիանա Line 4-ին՝ դեպի downtown LA և հակառակ ուղևորությունների համար։</w:t>
             </w:r>
           </w:p>
         </w:tc>
@@ -9871,7 +10201,17 @@
                 <w:sz w:val="20"/>
                 <w:szCs w:val="20"/>
               </w:rPr>
-              <w:t>217 - Автобусные остановки больше не действуют в Fairfax/Pickford и Hollywood/Alexandria в обоих направлениях из-за незначительного объема пассажиропотока и соседних альтернативных остановок. В связи с внесением изменений в Маршрут 2, Маршрут 217 Owl будет расширяться от Sunset/Vermont до Santa Monica Bl, и сообщаться с Маршрутом 4 для движения в/из центр Лос-Анджелеса.</w:t>
+              <w:lastRenderedPageBreak/>
+              <w:t xml:space="preserve">217 - Автобусные остановки больше не действуют в Fairfax/Pickford и Hollywood/Alexandria в обоих </w:t>
+            </w:r>
+            <w:r>
+              <w:rPr>
+                <w:rFonts w:ascii="Times New Roman" w:eastAsia="Times New Roman" w:hAnsi="Times New Roman" w:cs="Times New Roman"/>
+                <w:sz w:val="20"/>
+                <w:szCs w:val="20"/>
+              </w:rPr>
+              <w:lastRenderedPageBreak/>
+              <w:t>направлениях из-за незначительного объема пассажиропотока и соседних альтернативных остановок. В связи с внесением изменений в Маршрут 2, Маршрут 217 Owl будет расширяться от Sunset/Vermont до Santa Monica Bl, и сообщаться с Маршрутом 4 для движения в/из центр Лос-Анджелеса.</w:t>
             </w:r>
           </w:p>
         </w:tc>
@@ -9900,6 +10240,7 @@
                 <w:sz w:val="20"/>
                 <w:szCs w:val="20"/>
               </w:rPr>
+              <w:lastRenderedPageBreak/>
               <w:t>230 – Line 230 north terminus moves to Sylmar/</w:t>
             </w:r>
           </w:p>
@@ -11123,7 +11464,16 @@
                 <w:sz w:val="20"/>
                 <w:szCs w:val="20"/>
               </w:rPr>
-              <w:t>버스 일정에 관한 정보는 City of Commerce 웹사이트 www.ci.commerce.ca.us/city-hall/transportation을 방문하세요.</w:t>
+              <w:t>버스 일정에 관한 정보는 City of Commerce 웹사이트 www.ci.commerce.ca.us/city-</w:t>
+            </w:r>
+            <w:r>
+              <w:rPr>
+                <w:rFonts w:ascii="Malgun Gothic" w:eastAsia="Malgun Gothic" w:hAnsi="Malgun Gothic" w:cs="Malgun Gothic"/>
+                <w:sz w:val="20"/>
+                <w:szCs w:val="20"/>
+              </w:rPr>
+              <w:lastRenderedPageBreak/>
+              <w:t>hall/transportation을 방문하세요.</w:t>
             </w:r>
           </w:p>
         </w:tc>
@@ -11147,6 +11497,7 @@
                 <w:sz w:val="20"/>
                 <w:szCs w:val="20"/>
               </w:rPr>
+              <w:lastRenderedPageBreak/>
               <w:t>256 – ライン256ルートは短縮され、通常路線経由でCSU Los AngelesおよびSierra Madre Villa Station間で運行されます。</w:t>
             </w:r>
           </w:p>
@@ -11332,6 +11683,7 @@
                 <w:sz w:val="20"/>
                 <w:szCs w:val="20"/>
               </w:rPr>
+              <w:lastRenderedPageBreak/>
               <w:t>260 – Line 260 route is shortened to operate</w:t>
             </w:r>
           </w:p>
@@ -12754,7 +13106,16 @@
                 <w:sz w:val="20"/>
                 <w:szCs w:val="20"/>
               </w:rPr>
-              <w:t>and 106 are also available for travel between the Pico Aliso, Little Tokyo and Union Station areas.</w:t>
+              <w:t xml:space="preserve">and 106 are also available for travel between the Pico Aliso, Little Tokyo and </w:t>
+            </w:r>
+            <w:r>
+              <w:rPr>
+                <w:rFonts w:ascii="Times New Roman" w:eastAsia="Times New Roman" w:hAnsi="Times New Roman" w:cs="Times New Roman"/>
+                <w:sz w:val="20"/>
+                <w:szCs w:val="20"/>
+              </w:rPr>
+              <w:lastRenderedPageBreak/>
+              <w:t>Union Station areas.</w:t>
             </w:r>
           </w:p>
         </w:tc>
@@ -12778,6 +13139,7 @@
                 <w:sz w:val="20"/>
                 <w:szCs w:val="20"/>
               </w:rPr>
+              <w:lastRenderedPageBreak/>
               <w:t>854: La frecuencia del servicio de enlace L Line (Gold) será cada 20 minutos durante todos los días de servicio para satisfacer la demanda de los usuarios. Las líneas 30</w:t>
             </w:r>
           </w:p>
@@ -12796,7 +13158,16 @@
                 <w:sz w:val="20"/>
                 <w:szCs w:val="20"/>
               </w:rPr>
-              <w:t>y 106 también estarán disponibles para trasladarse entre las zonas de Pico Aliso, Little Tokyo y Union Station.</w:t>
+              <w:t xml:space="preserve">y 106 también estarán disponibles para </w:t>
+            </w:r>
+            <w:r>
+              <w:rPr>
+                <w:rFonts w:ascii="Times New Roman" w:eastAsia="Times New Roman" w:hAnsi="Times New Roman" w:cs="Times New Roman"/>
+                <w:sz w:val="20"/>
+                <w:szCs w:val="20"/>
+              </w:rPr>
+              <w:lastRenderedPageBreak/>
+              <w:t>trasladarse entre las zonas de Pico Aliso, Little Tokyo y Union Station.</w:t>
             </w:r>
           </w:p>
         </w:tc>
@@ -12820,6 +13191,7 @@
                 <w:sz w:val="20"/>
                 <w:szCs w:val="20"/>
               </w:rPr>
+              <w:lastRenderedPageBreak/>
               <w:t>854 – L Line（Gold）班車服務頻率在每個服務日調整為每20分鐘一班，以滿足乘客的需求。路線30和106也會在Pico Aliso, Little Tokyo和Union Station地區之間運營。</w:t>
             </w:r>
           </w:p>
@@ -12844,7 +13216,16 @@
                 <w:sz w:val="20"/>
                 <w:szCs w:val="20"/>
               </w:rPr>
-              <w:t>854 – Tần suất tuyến L Line (Gold) được điều chỉnh thành 20 phút một chuyến trong mỗi ngày hoạt động để đáp ứng nhu cầu của hành khách. Tuyến 30 và Tuyến 106 cũng sẽ hoạt động để phục vụ nhu cầu đi lại giữa các khu vực Pico Aliso, Little Tokyo và Union Station.</w:t>
+              <w:t xml:space="preserve">854 – Tần suất tuyến L Line (Gold) được điều chỉnh thành 20 phút một chuyến trong mỗi ngày hoạt động để đáp ứng nhu cầu của hành khách. Tuyến 30 và Tuyến 106 cũng sẽ hoạt động để phục vụ nhu cầu đi lại giữa các khu vực Pico Aliso, </w:t>
+            </w:r>
+            <w:r>
+              <w:rPr>
+                <w:rFonts w:ascii="Times New Roman" w:eastAsia="Times New Roman" w:hAnsi="Times New Roman" w:cs="Times New Roman"/>
+                <w:sz w:val="20"/>
+                <w:szCs w:val="20"/>
+              </w:rPr>
+              <w:lastRenderedPageBreak/>
+              <w:t>Little Tokyo và Union Station.</w:t>
             </w:r>
           </w:p>
         </w:tc>
@@ -12868,7 +13249,17 @@
                 <w:sz w:val="20"/>
                 <w:szCs w:val="20"/>
               </w:rPr>
-              <w:t>854 – L Line(Gold) 셔틀 서비스 운행 횟수가 이용객 수요를 충족하기 위해 운행일마다 매 20분 간격으로 조정됩니다. 30번과 106번 노선은 Pico Aliso, Little Tokyo, Union Station 지역의 구간을 이동할 때도 이용할 수 있습니다.</w:t>
+              <w:lastRenderedPageBreak/>
+              <w:t xml:space="preserve">854 – L Line(Gold) 셔틀 서비스 운행 횟수가 이용객 수요를 충족하기 위해 운행일마다 매 20분 간격으로 조정됩니다. 30번과 106번 노선은 Pico Aliso, Little </w:t>
+            </w:r>
+            <w:r>
+              <w:rPr>
+                <w:rFonts w:ascii="Malgun Gothic" w:eastAsia="Malgun Gothic" w:hAnsi="Malgun Gothic" w:cs="Malgun Gothic"/>
+                <w:sz w:val="20"/>
+                <w:szCs w:val="20"/>
+              </w:rPr>
+              <w:lastRenderedPageBreak/>
+              <w:t>Tokyo, Union Station 지역의 구간을 이동할 때도 이용할 수 있습니다.</w:t>
             </w:r>
           </w:p>
         </w:tc>
@@ -12894,7 +13285,18 @@
                 <w:szCs w:val="20"/>
                 <w:lang w:eastAsia="ja-JP"/>
               </w:rPr>
-              <w:t>854 – 乗降者数の需要に合わせるため、各運行日を通してL Line（ゴールド）シャトルバスサービスの運行頻度が毎20分になるように調整されます。また、ライン30および106も、Pico Aliso、Little Tokyo、およびUnion Stationエリア間での移動に利用できます。</w:t>
+              <w:lastRenderedPageBreak/>
+              <w:t>854 – 乗降者数の需要に合わせるため、各運行日を通してL Line（ゴールド）シャトルバスサービスの運行頻度が毎20分になるように調整されます。</w:t>
+            </w:r>
+            <w:r>
+              <w:rPr>
+                <w:rFonts w:ascii="MS Gothic" w:eastAsia="MS Gothic" w:hAnsi="MS Gothic" w:cs="MS Gothic"/>
+                <w:sz w:val="20"/>
+                <w:szCs w:val="20"/>
+                <w:lang w:eastAsia="ja-JP"/>
+              </w:rPr>
+              <w:lastRenderedPageBreak/>
+              <w:t>また、ライン30および106も、Pico Aliso、Little Tokyo、およびUnion Stationエリア間での移動に利用できます。</w:t>
             </w:r>
           </w:p>
         </w:tc>
@@ -12918,7 +13320,17 @@
                 <w:sz w:val="20"/>
                 <w:szCs w:val="20"/>
               </w:rPr>
-              <w:t>854 – L Line (Gold) շաթլ ծառայության հաճախականությունը դարձել է 20 րոպեն մեկ յուրաքանչյուր օր՝ ուղևորահոսքի պահանջներն ապահովելու համար։ 30 և 106 գծերը նույնպես հասանելի չեն լինի Pico Aliso, Little Tokyo և Union Station շրջանների միջև ուղևորությունների համար։</w:t>
+              <w:lastRenderedPageBreak/>
+              <w:t xml:space="preserve">854 – L Line (Gold) շաթլ ծառայության հաճախականությունը դարձել է 20 րոպեն մեկ յուրաքանչյուր օր՝ ուղևորահոսքի պահանջներն ապահովելու համար։ 30 և 106 գծերը </w:t>
+            </w:r>
+            <w:r>
+              <w:rPr>
+                <w:rFonts w:ascii="Tahoma" w:eastAsia="Tahoma" w:hAnsi="Tahoma" w:cs="Tahoma"/>
+                <w:sz w:val="20"/>
+                <w:szCs w:val="20"/>
+              </w:rPr>
+              <w:lastRenderedPageBreak/>
+              <w:t>նույնպես հասանելի չեն լինի Pico Aliso, Little Tokyo և Union Station շրջանների միջև ուղևորությունների համար։</w:t>
             </w:r>
           </w:p>
         </w:tc>
@@ -12942,7 +13354,17 @@
                 <w:sz w:val="20"/>
                 <w:szCs w:val="20"/>
               </w:rPr>
-              <w:t>854 – Частота челночного маршрута L Line (Gold) составляет 20 минут в течение каждого дня обслуживания для удовлетворения потребностей пассажиров. Маршруты 30 и 106 также доступны для поездок между районами Pico Aliso, Little Tokyo и Union Station.</w:t>
+              <w:lastRenderedPageBreak/>
+              <w:t xml:space="preserve">854 – Частота челночного маршрута L Line (Gold) составляет 20 минут в течение каждого дня обслуживания для удовлетворения потребностей пассажиров. Маршруты 30 и 106 также доступны для поездок между районами </w:t>
+            </w:r>
+            <w:r>
+              <w:rPr>
+                <w:rFonts w:ascii="Times New Roman" w:eastAsia="Times New Roman" w:hAnsi="Times New Roman" w:cs="Times New Roman"/>
+                <w:sz w:val="20"/>
+                <w:szCs w:val="20"/>
+              </w:rPr>
+              <w:lastRenderedPageBreak/>
+              <w:t>Pico Aliso, Little Tokyo и Union Station.</w:t>
             </w:r>
           </w:p>
         </w:tc>
@@ -12971,6 +13393,7 @@
                 <w:sz w:val="20"/>
                 <w:szCs w:val="20"/>
               </w:rPr>
+              <w:lastRenderedPageBreak/>
               <w:t>For more information on Metro service changes</w:t>
             </w:r>
           </w:p>

</xml_diff>